<commit_message>
bronchure,tempalte docx are changed
</commit_message>
<xml_diff>
--- a/client/public/doc/ICERIE2025_Abstract_Template.docx
+++ b/client/public/doc/ICERIE2025_Abstract_Template.docx
@@ -517,7 +517,15 @@
           <w:spacing w:val="-2"/>
           <w:sz w:val="22"/>
         </w:rPr>
-        <w:t>aper you will be presenting at 7</w:t>
+        <w:t xml:space="preserve">aper you will be presenting at </w:t>
+      </w:r>
+      <w:r>
+        <w:rPr>
+          <w:rFonts w:eastAsia="Gulim"/>
+          <w:spacing w:val="-2"/>
+          <w:sz w:val="22"/>
+        </w:rPr>
+        <w:t>8</w:t>
       </w:r>
       <w:r>
         <w:rPr>
@@ -1207,7 +1215,7 @@
         </mc:Choice>
         <mc:Fallback>
           <w:pict>
-            <v:group id="Group 3" o:spid="_x0000_s1026" style="position:absolute;margin-left:363.7pt;margin-top:-6.8pt;width:116.5pt;height:19.4pt;z-index:-503316478" coordsize="0,0" o:gfxdata="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">
+            <v:group w14:anchorId="10FFBE20" id="Group 3" o:spid="_x0000_s1026" style="position:absolute;margin-left:363.7pt;margin-top:-6.8pt;width:116.5pt;height:19.4pt;z-index:-503316478" coordsize="0,0" o:gfxdata="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">
               <v:shape id="Freeform 2" o:spid="_x0000_s1027" style="position:absolute;left:186840;width:1292400;height:237960;visibility:visible;mso-wrap-style:square;v-text-anchor:top" coordsize="21600,21600" o:spt="100" o:gfxdata="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" adj="-11796480,,5400" path="m,l21600,r,21600l,21600,,xe" fillcolor="#f7caac" stroked="f">
                 <v:stroke joinstyle="miter"/>
                 <v:formulas/>

</xml_diff>